<commit_message>
Updating doc on methods for tracking across a 3d space
</commit_message>
<xml_diff>
--- a/methods_for_tracking_from_3d_space.docx
+++ b/methods_for_tracking_from_3d_space.docx
@@ -10,6 +10,7 @@
           <w:numId w:val="1"/>
         </w:numPr>
       </w:pPr>
+      <w:bookmarkStart w:id="0" w:name="_GoBack"/>
       <w:r>
         <w:t>Current Method for Tracking:</w:t>
       </w:r>
@@ -157,7 +158,6 @@
           <w:rFonts w:ascii="Times New Roman" w:eastAsia="Times New Roman" w:hAnsi="Times New Roman" w:cs="Times New Roman"/>
         </w:rPr>
       </w:pPr>
-      <w:bookmarkStart w:id="0" w:name="_GoBack"/>
       <w:r>
         <w:rPr>
           <w:rFonts w:ascii="Times New Roman" w:eastAsia="Times New Roman" w:hAnsi="Times New Roman" w:cs="Times New Roman"/>
@@ -179,28 +179,244 @@
         <w:t xml:space="preserve"> and mapping</w:t>
       </w:r>
     </w:p>
+    <w:p>
+      <w:pPr>
+        <w:pStyle w:val="ListParagraph"/>
+        <w:numPr>
+          <w:ilvl w:val="1"/>
+          <w:numId w:val="1"/>
+        </w:numPr>
+        <w:rPr>
+          <w:rFonts w:ascii="Times New Roman" w:eastAsia="Times New Roman" w:hAnsi="Times New Roman" w:cs="Times New Roman"/>
+        </w:rPr>
+      </w:pPr>
+    </w:p>
+    <w:p>
+      <w:pPr>
+        <w:pStyle w:val="ListParagraph"/>
+        <w:numPr>
+          <w:ilvl w:val="0"/>
+          <w:numId w:val="1"/>
+        </w:numPr>
+      </w:pPr>
+      <w:r>
+        <w:t>Towards Viewpoint Invariant 3D Human Pose Estimation</w:t>
+      </w:r>
+    </w:p>
+    <w:p>
+      <w:pPr>
+        <w:pStyle w:val="ListParagraph"/>
+        <w:numPr>
+          <w:ilvl w:val="1"/>
+          <w:numId w:val="1"/>
+        </w:numPr>
+      </w:pPr>
+      <w:r>
+        <w:t>Intuition –from our human vision works:</w:t>
+      </w:r>
+    </w:p>
+    <w:p>
+      <w:pPr>
+        <w:pStyle w:val="ListParagraph"/>
+        <w:numPr>
+          <w:ilvl w:val="2"/>
+          <w:numId w:val="1"/>
+        </w:numPr>
+      </w:pPr>
+      <w:r>
+        <w:t>Glimpses – retinal like representation</w:t>
+      </w:r>
+    </w:p>
+    <w:p>
+      <w:pPr>
+        <w:pStyle w:val="ListParagraph"/>
+        <w:numPr>
+          <w:ilvl w:val="1"/>
+          <w:numId w:val="1"/>
+        </w:numPr>
+      </w:pPr>
+      <w:r>
+        <w:t>Local Input Representation</w:t>
+      </w:r>
+    </w:p>
+    <w:p>
+      <w:pPr>
+        <w:pStyle w:val="ListParagraph"/>
+        <w:numPr>
+          <w:ilvl w:val="2"/>
+          <w:numId w:val="1"/>
+        </w:numPr>
+      </w:pPr>
+      <w:r>
+        <w:t>With Glimpses – highly zoomed-in retina-like encoding of a particular image (aka patches of the images)</w:t>
+      </w:r>
+    </w:p>
+    <w:p>
+      <w:pPr>
+        <w:pStyle w:val="ListParagraph"/>
+        <w:numPr>
+          <w:ilvl w:val="2"/>
+          <w:numId w:val="1"/>
+        </w:numPr>
+      </w:pPr>
+      <w:r>
+        <w:t>Centered around a predicted joint</w:t>
+      </w:r>
+    </w:p>
+    <w:p>
+      <w:pPr>
+        <w:pStyle w:val="ListParagraph"/>
+        <w:numPr>
+          <w:ilvl w:val="1"/>
+          <w:numId w:val="1"/>
+        </w:numPr>
+        <w:rPr>
+          <w:rFonts w:ascii="Times New Roman" w:eastAsia="Times New Roman" w:hAnsi="Times New Roman" w:cs="Times New Roman"/>
+        </w:rPr>
+      </w:pPr>
+      <w:r>
+        <w:rPr>
+          <w:rFonts w:ascii="Times New Roman" w:eastAsia="Times New Roman" w:hAnsi="Times New Roman" w:cs="Times New Roman"/>
+        </w:rPr>
+        <w:t xml:space="preserve">Iterative Refinement Technique: </w:t>
+      </w:r>
+      <w:r>
+        <w:rPr>
+          <w:rFonts w:ascii="Times New Roman" w:eastAsia="Times New Roman" w:hAnsi="Times New Roman" w:cs="Times New Roman"/>
+        </w:rPr>
+        <w:t>Inspired by [10]’s work in the RGB domain, we adopt an iterative refinement technique which uses multiple steps to fine-tune the pose by correcting previous pose estimates</w:t>
+      </w:r>
+    </w:p>
+    <w:p>
+      <w:pPr>
+        <w:pStyle w:val="ListParagraph"/>
+        <w:numPr>
+          <w:ilvl w:val="1"/>
+          <w:numId w:val="1"/>
+        </w:numPr>
+      </w:pPr>
+    </w:p>
+    <w:p>
+      <w:pPr>
+        <w:pStyle w:val="ListParagraph"/>
+        <w:numPr>
+          <w:ilvl w:val="1"/>
+          <w:numId w:val="1"/>
+        </w:numPr>
+      </w:pPr>
+      <w:r>
+        <w:t>Evaluation:</w:t>
+      </w:r>
+    </w:p>
+    <w:p>
+      <w:pPr>
+        <w:pStyle w:val="ListParagraph"/>
+        <w:numPr>
+          <w:ilvl w:val="2"/>
+          <w:numId w:val="1"/>
+        </w:numPr>
+      </w:pPr>
+      <w:r>
+        <w:t xml:space="preserve">Percentage of correct </w:t>
+      </w:r>
+      <w:proofErr w:type="spellStart"/>
+      <w:r>
+        <w:t>keypoints</w:t>
+      </w:r>
+      <w:proofErr w:type="spellEnd"/>
+      <w:r>
+        <w:t xml:space="preserve"> (</w:t>
+      </w:r>
+      <w:proofErr w:type="spellStart"/>
+      <w:r>
+        <w:t>PCKh</w:t>
+      </w:r>
+      <w:proofErr w:type="spellEnd"/>
+      <w:r>
+        <w:t>)</w:t>
+      </w:r>
+    </w:p>
+    <w:p>
+      <w:pPr>
+        <w:pStyle w:val="ListParagraph"/>
+        <w:numPr>
+          <w:ilvl w:val="3"/>
+          <w:numId w:val="1"/>
+        </w:numPr>
+      </w:pPr>
+      <w:r>
+        <w:t>This defines a successful human join localization if the predicted joint is within 50% of the head segment length to the ground truth joint</w:t>
+      </w:r>
+    </w:p>
+    <w:p>
+      <w:pPr>
+        <w:pStyle w:val="ListParagraph"/>
+        <w:numPr>
+          <w:ilvl w:val="2"/>
+          <w:numId w:val="1"/>
+        </w:numPr>
+      </w:pPr>
+      <w:r>
+        <w:t>Mean average precision (</w:t>
+      </w:r>
+      <w:proofErr w:type="spellStart"/>
+      <w:r>
+        <w:t>mAP</w:t>
+      </w:r>
+      <w:proofErr w:type="spellEnd"/>
+      <w:r>
+        <w:t>)</w:t>
+      </w:r>
+    </w:p>
+    <w:p>
+      <w:pPr>
+        <w:pStyle w:val="ListParagraph"/>
+        <w:numPr>
+          <w:ilvl w:val="2"/>
+          <w:numId w:val="1"/>
+        </w:numPr>
+      </w:pPr>
+      <w:r>
+        <w:t>Evaluate the effect of error feedback and discuss the relevance of the input glimpse representation</w:t>
+      </w:r>
+    </w:p>
+    <w:p>
+      <w:pPr>
+        <w:pStyle w:val="ListParagraph"/>
+        <w:numPr>
+          <w:ilvl w:val="0"/>
+          <w:numId w:val="1"/>
+        </w:numPr>
+        <w:rPr>
+          <w:rFonts w:ascii="Times New Roman" w:eastAsia="Times New Roman" w:hAnsi="Times New Roman" w:cs="Times New Roman"/>
+        </w:rPr>
+      </w:pPr>
+      <w:r>
+        <w:rPr>
+          <w:rFonts w:ascii="Times New Roman" w:eastAsia="Times New Roman" w:hAnsi="Times New Roman" w:cs="Times New Roman"/>
+        </w:rPr>
+        <w:t>Low-Cost 360 Ster</w:t>
+      </w:r>
+      <w:r>
+        <w:rPr>
+          <w:rFonts w:ascii="Times New Roman" w:eastAsia="Times New Roman" w:hAnsi="Times New Roman" w:cs="Times New Roman"/>
+        </w:rPr>
+        <w:t>eo Photography and Video Capture</w:t>
+      </w:r>
+    </w:p>
+    <w:p>
+      <w:pPr>
+        <w:pStyle w:val="ListParagraph"/>
+        <w:numPr>
+          <w:ilvl w:val="1"/>
+          <w:numId w:val="1"/>
+        </w:numPr>
+        <w:rPr>
+          <w:rFonts w:ascii="Times New Roman" w:eastAsia="Times New Roman" w:hAnsi="Times New Roman" w:cs="Times New Roman"/>
+        </w:rPr>
+      </w:pPr>
+    </w:p>
     <w:bookmarkEnd w:id="0"/>
-    <w:p>
-      <w:pPr>
-        <w:pStyle w:val="ListParagraph"/>
-        <w:numPr>
-          <w:ilvl w:val="1"/>
-          <w:numId w:val="1"/>
-        </w:numPr>
-        <w:rPr>
-          <w:rFonts w:ascii="Times New Roman" w:eastAsia="Times New Roman" w:hAnsi="Times New Roman" w:cs="Times New Roman"/>
-        </w:rPr>
-      </w:pPr>
-    </w:p>
-    <w:p>
-      <w:pPr>
-        <w:pStyle w:val="ListParagraph"/>
-        <w:numPr>
-          <w:ilvl w:val="0"/>
-          <w:numId w:val="1"/>
-        </w:numPr>
-      </w:pPr>
-    </w:p>
     <w:p>
       <w:pPr>
         <w:pStyle w:val="ListParagraph"/>
@@ -253,7 +469,7 @@
         <w:ind w:left="2160" w:hanging="180"/>
       </w:pPr>
     </w:lvl>
-    <w:lvl w:ilvl="3" w:tplc="0409000F" w:tentative="1">
+    <w:lvl w:ilvl="3" w:tplc="0409000F">
       <w:start w:val="1"/>
       <w:numFmt w:val="decimal"/>
       <w:lvlText w:val="%4."/>

</xml_diff>